<commit_message>
tons of updates to everything
</commit_message>
<xml_diff>
--- a/The Ultimate Office Quiz.docx
+++ b/The Ultimate Office Quiz.docx
@@ -16,505 +16,508 @@
         </w:numPr>
       </w:pPr>
       <w:r>
-        <w:t>What type of farm does D</w:t>
+        <w:t>What type of farm does Dwight</w:t>
+      </w:r>
+      <w:r>
+        <w:t xml:space="preserve"> </w:t>
+      </w:r>
+      <w:r>
+        <w:t>own?</w:t>
+      </w:r>
+    </w:p>
+    <w:p>
+      <w:pPr>
+        <w:pStyle w:val="ListParagraph"/>
+        <w:numPr>
+          <w:ilvl w:val="1"/>
+          <w:numId w:val="1"/>
+        </w:numPr>
+        <w:rPr>
+          <w:highlight w:val="yellow"/>
+        </w:rPr>
+      </w:pPr>
+      <w:r>
+        <w:rPr>
+          <w:highlight w:val="yellow"/>
+        </w:rPr>
+        <w:t>Beet</w:t>
+      </w:r>
+    </w:p>
+    <w:p>
+      <w:pPr>
+        <w:pStyle w:val="ListParagraph"/>
+        <w:numPr>
+          <w:ilvl w:val="1"/>
+          <w:numId w:val="1"/>
+        </w:numPr>
+      </w:pPr>
+      <w:r>
+        <w:t>Potato</w:t>
+      </w:r>
+    </w:p>
+    <w:p>
+      <w:pPr>
+        <w:pStyle w:val="ListParagraph"/>
+        <w:numPr>
+          <w:ilvl w:val="1"/>
+          <w:numId w:val="1"/>
+        </w:numPr>
+      </w:pPr>
+      <w:r>
+        <w:t>Sweet Corn</w:t>
+      </w:r>
+    </w:p>
+    <w:p>
+      <w:pPr>
+        <w:pStyle w:val="ListParagraph"/>
+        <w:numPr>
+          <w:ilvl w:val="1"/>
+          <w:numId w:val="1"/>
+        </w:numPr>
+      </w:pPr>
+      <w:r>
+        <w:t>Soybean</w:t>
+      </w:r>
+    </w:p>
+    <w:p>
+      <w:pPr>
+        <w:pStyle w:val="ListParagraph"/>
+        <w:numPr>
+          <w:ilvl w:val="0"/>
+          <w:numId w:val="1"/>
+        </w:numPr>
+      </w:pPr>
+      <w:r>
+        <w:t xml:space="preserve">Which of Angela’s cats does Dwight </w:t>
+      </w:r>
+      <w:r>
+        <w:t>mercy-kill</w:t>
+      </w:r>
+      <w:r>
+        <w:t xml:space="preserve"> in the freezer?</w:t>
+      </w:r>
+    </w:p>
+    <w:p>
+      <w:pPr>
+        <w:pStyle w:val="ListParagraph"/>
+        <w:numPr>
+          <w:ilvl w:val="1"/>
+          <w:numId w:val="1"/>
+        </w:numPr>
+      </w:pPr>
+      <w:r>
+        <w:t>Bandit</w:t>
+      </w:r>
+    </w:p>
+    <w:p>
+      <w:pPr>
+        <w:pStyle w:val="ListParagraph"/>
+        <w:numPr>
+          <w:ilvl w:val="1"/>
+          <w:numId w:val="1"/>
+        </w:numPr>
+      </w:pPr>
+      <w:r>
+        <w:t>Garbage</w:t>
+      </w:r>
+    </w:p>
+    <w:p>
+      <w:pPr>
+        <w:pStyle w:val="ListParagraph"/>
+        <w:numPr>
+          <w:ilvl w:val="1"/>
+          <w:numId w:val="1"/>
+        </w:numPr>
+        <w:rPr>
+          <w:highlight w:val="yellow"/>
+        </w:rPr>
+      </w:pPr>
+      <w:r>
+        <w:rPr>
+          <w:highlight w:val="yellow"/>
+        </w:rPr>
+        <w:t>Sprinkles</w:t>
+      </w:r>
+    </w:p>
+    <w:p>
+      <w:pPr>
+        <w:pStyle w:val="ListParagraph"/>
+        <w:numPr>
+          <w:ilvl w:val="1"/>
+          <w:numId w:val="1"/>
+        </w:numPr>
+      </w:pPr>
+      <w:r>
+        <w:t>Princess Lady</w:t>
+      </w:r>
+    </w:p>
+    <w:p>
+      <w:pPr>
+        <w:pStyle w:val="ListParagraph"/>
+        <w:numPr>
+          <w:ilvl w:val="0"/>
+          <w:numId w:val="1"/>
+        </w:numPr>
+      </w:pPr>
+      <w:r>
+        <w:t>What acapella group was Andy in during his time at Cornell?</w:t>
+      </w:r>
+    </w:p>
+    <w:p>
+      <w:pPr>
+        <w:pStyle w:val="ListParagraph"/>
+        <w:numPr>
+          <w:ilvl w:val="1"/>
+          <w:numId w:val="1"/>
+        </w:numPr>
+      </w:pPr>
+      <w:proofErr w:type="spellStart"/>
+      <w:r>
+        <w:t>CresenDudes</w:t>
+      </w:r>
+      <w:proofErr w:type="spellEnd"/>
+    </w:p>
+    <w:p>
+      <w:pPr>
+        <w:pStyle w:val="ListParagraph"/>
+        <w:numPr>
+          <w:ilvl w:val="1"/>
+          <w:numId w:val="1"/>
+        </w:numPr>
+        <w:rPr>
+          <w:highlight w:val="yellow"/>
+        </w:rPr>
+      </w:pPr>
+      <w:r>
+        <w:rPr>
+          <w:highlight w:val="yellow"/>
+        </w:rPr>
+        <w:t>Here Comes Treble</w:t>
+      </w:r>
+    </w:p>
+    <w:p>
+      <w:pPr>
+        <w:pStyle w:val="ListParagraph"/>
+        <w:numPr>
+          <w:ilvl w:val="1"/>
+          <w:numId w:val="1"/>
+        </w:numPr>
+      </w:pPr>
+      <w:r>
+        <w:t>Chord of the Rings</w:t>
+      </w:r>
+    </w:p>
+    <w:p>
+      <w:pPr>
+        <w:pStyle w:val="ListParagraph"/>
+        <w:numPr>
+          <w:ilvl w:val="1"/>
+          <w:numId w:val="1"/>
+        </w:numPr>
+      </w:pPr>
+      <w:r>
+        <w:t>Pitch Slapped</w:t>
+      </w:r>
+    </w:p>
+    <w:p>
+      <w:pPr>
+        <w:pStyle w:val="ListParagraph"/>
+        <w:numPr>
+          <w:ilvl w:val="0"/>
+          <w:numId w:val="1"/>
+        </w:numPr>
+      </w:pPr>
+      <w:r>
+        <w:t>Who does Michael hit with his car?</w:t>
+      </w:r>
+    </w:p>
+    <w:p>
+      <w:pPr>
+        <w:pStyle w:val="ListParagraph"/>
+        <w:numPr>
+          <w:ilvl w:val="1"/>
+          <w:numId w:val="1"/>
+        </w:numPr>
+      </w:pPr>
+      <w:r>
+        <w:t>Phyllis</w:t>
+      </w:r>
+    </w:p>
+    <w:p>
+      <w:pPr>
+        <w:pStyle w:val="ListParagraph"/>
+        <w:numPr>
+          <w:ilvl w:val="1"/>
+          <w:numId w:val="1"/>
+        </w:numPr>
+      </w:pPr>
+      <w:r>
+        <w:t>Stanley</w:t>
+      </w:r>
+    </w:p>
+    <w:p>
+      <w:pPr>
+        <w:pStyle w:val="ListParagraph"/>
+        <w:numPr>
+          <w:ilvl w:val="1"/>
+          <w:numId w:val="1"/>
+        </w:numPr>
+      </w:pPr>
+      <w:r>
+        <w:t>Pepperoni Tony</w:t>
+      </w:r>
+    </w:p>
+    <w:p>
+      <w:pPr>
+        <w:pStyle w:val="ListParagraph"/>
+        <w:numPr>
+          <w:ilvl w:val="1"/>
+          <w:numId w:val="1"/>
+        </w:numPr>
+        <w:rPr>
+          <w:highlight w:val="yellow"/>
+        </w:rPr>
+      </w:pPr>
+      <w:r>
+        <w:rPr>
+          <w:highlight w:val="yellow"/>
+        </w:rPr>
+        <w:t>Meredith</w:t>
+      </w:r>
+    </w:p>
+    <w:p>
+      <w:pPr>
+        <w:pStyle w:val="ListParagraph"/>
+        <w:numPr>
+          <w:ilvl w:val="0"/>
+          <w:numId w:val="1"/>
+        </w:numPr>
+      </w:pPr>
+      <w:r>
+        <w:t>At a dinner party, Michael describes the wine as having:</w:t>
+      </w:r>
+    </w:p>
+    <w:p>
+      <w:pPr>
+        <w:pStyle w:val="ListParagraph"/>
+        <w:numPr>
+          <w:ilvl w:val="1"/>
+          <w:numId w:val="1"/>
+        </w:numPr>
+      </w:pPr>
+      <w:r>
+        <w:t>a hint of Sunny-D</w:t>
+      </w:r>
+    </w:p>
+    <w:p>
+      <w:pPr>
+        <w:pStyle w:val="ListParagraph"/>
+        <w:numPr>
+          <w:ilvl w:val="1"/>
+          <w:numId w:val="1"/>
+        </w:numPr>
+        <w:rPr>
+          <w:highlight w:val="yellow"/>
+        </w:rPr>
+      </w:pPr>
+      <w:r>
+        <w:rPr>
+          <w:highlight w:val="yellow"/>
+        </w:rPr>
+        <w:t>a</w:t>
+      </w:r>
+      <w:r>
+        <w:rPr>
+          <w:highlight w:val="yellow"/>
+        </w:rPr>
+        <w:t>n oaky afterbirth</w:t>
+      </w:r>
+    </w:p>
+    <w:p>
+      <w:pPr>
+        <w:pStyle w:val="ListParagraph"/>
+        <w:numPr>
+          <w:ilvl w:val="1"/>
+          <w:numId w:val="1"/>
+        </w:numPr>
+      </w:pPr>
+      <w:r>
+        <w:t>stewed prune origins</w:t>
+      </w:r>
+    </w:p>
+    <w:p>
+      <w:pPr>
+        <w:pStyle w:val="ListParagraph"/>
+        <w:numPr>
+          <w:ilvl w:val="1"/>
+          <w:numId w:val="1"/>
+        </w:numPr>
+      </w:pPr>
+      <w:r>
+        <w:t>one too many coolers</w:t>
+      </w:r>
+    </w:p>
+    <w:p>
+      <w:pPr>
+        <w:pStyle w:val="ListParagraph"/>
+        <w:numPr>
+          <w:ilvl w:val="0"/>
+          <w:numId w:val="1"/>
+        </w:numPr>
+      </w:pPr>
+      <w:r>
+        <w:t>Why does Kevin get fired?</w:t>
+      </w:r>
+    </w:p>
+    <w:p>
+      <w:pPr>
+        <w:pStyle w:val="ListParagraph"/>
+        <w:numPr>
+          <w:ilvl w:val="1"/>
+          <w:numId w:val="1"/>
+        </w:numPr>
+      </w:pPr>
+      <w:r>
+        <w:t>Making jokes that were offensive to the mentally disabled</w:t>
+      </w:r>
+    </w:p>
+    <w:p>
+      <w:pPr>
+        <w:pStyle w:val="ListParagraph"/>
+        <w:numPr>
+          <w:ilvl w:val="1"/>
+          <w:numId w:val="1"/>
+        </w:numPr>
+      </w:pPr>
+      <w:r>
+        <w:t>Missing too many days of work</w:t>
+      </w:r>
+    </w:p>
+    <w:p>
+      <w:pPr>
+        <w:pStyle w:val="ListParagraph"/>
+        <w:numPr>
+          <w:ilvl w:val="1"/>
+          <w:numId w:val="1"/>
+        </w:numPr>
+        <w:rPr>
+          <w:highlight w:val="yellow"/>
+        </w:rPr>
+      </w:pPr>
+      <w:r>
+        <w:rPr>
+          <w:highlight w:val="yellow"/>
+        </w:rPr>
+        <w:t>Making up fake numbers to balance the books</w:t>
+      </w:r>
+    </w:p>
+    <w:p>
+      <w:pPr>
+        <w:pStyle w:val="ListParagraph"/>
+        <w:numPr>
+          <w:ilvl w:val="1"/>
+          <w:numId w:val="1"/>
+        </w:numPr>
+      </w:pPr>
+      <w:r>
+        <w:t>Sexual harassment</w:t>
+      </w:r>
+    </w:p>
+    <w:p>
+      <w:pPr>
+        <w:pStyle w:val="ListParagraph"/>
+        <w:numPr>
+          <w:ilvl w:val="0"/>
+          <w:numId w:val="1"/>
+        </w:numPr>
+      </w:pPr>
+      <w:r>
+        <w:t>Who was Jan’s young assistant?</w:t>
+      </w:r>
+    </w:p>
+    <w:p>
+      <w:pPr>
+        <w:pStyle w:val="ListParagraph"/>
+        <w:numPr>
+          <w:ilvl w:val="1"/>
+          <w:numId w:val="1"/>
+        </w:numPr>
+      </w:pPr>
+      <w:r>
+        <w:t>Carter</w:t>
+      </w:r>
+    </w:p>
+    <w:p>
+      <w:pPr>
+        <w:pStyle w:val="ListParagraph"/>
+        <w:numPr>
+          <w:ilvl w:val="1"/>
+          <w:numId w:val="1"/>
+        </w:numPr>
+        <w:rPr>
+          <w:highlight w:val="yellow"/>
+        </w:rPr>
+      </w:pPr>
+      <w:r>
+        <w:rPr>
+          <w:highlight w:val="yellow"/>
+        </w:rPr>
+        <w:t>Hunter</w:t>
+      </w:r>
+    </w:p>
+    <w:p>
+      <w:pPr>
+        <w:pStyle w:val="ListParagraph"/>
+        <w:numPr>
+          <w:ilvl w:val="1"/>
+          <w:numId w:val="1"/>
+        </w:numPr>
+      </w:pPr>
+      <w:r>
+        <w:t>Colton</w:t>
+      </w:r>
+    </w:p>
+    <w:p>
+      <w:pPr>
+        <w:pStyle w:val="ListParagraph"/>
+        <w:numPr>
+          <w:ilvl w:val="1"/>
+          <w:numId w:val="1"/>
+        </w:numPr>
+      </w:pPr>
+      <w:r>
+        <w:t>Tanner</w:t>
+      </w:r>
+    </w:p>
+    <w:p>
+      <w:pPr>
+        <w:pStyle w:val="ListParagraph"/>
+        <w:numPr>
+          <w:ilvl w:val="0"/>
+          <w:numId w:val="1"/>
+        </w:numPr>
+      </w:pPr>
+      <w:r>
+        <w:t xml:space="preserve">What company buys </w:t>
+      </w:r>
+      <w:proofErr w:type="spellStart"/>
+      <w:r>
+        <w:t>Dunder</w:t>
+      </w:r>
+      <w:proofErr w:type="spellEnd"/>
+      <w:r>
+        <w:t xml:space="preserve"> Mifflin</w:t>
+      </w:r>
+      <w:r>
+        <w:t xml:space="preserve"> when bankruptcy </w:t>
+      </w:r>
+      <w:r>
+        <w:t>is</w:t>
       </w:r>
       <w:bookmarkStart w:id="0" w:name="_GoBack"/>
       <w:bookmarkEnd w:id="0"/>
       <w:r>
-        <w:t>wight</w:t>
-      </w:r>
-      <w:r>
-        <w:t xml:space="preserve"> </w:t>
-      </w:r>
-      <w:r>
-        <w:t>own?</w:t>
-      </w:r>
-    </w:p>
-    <w:p>
-      <w:pPr>
-        <w:pStyle w:val="ListParagraph"/>
-        <w:numPr>
-          <w:ilvl w:val="1"/>
-          <w:numId w:val="1"/>
-        </w:numPr>
-        <w:rPr>
-          <w:highlight w:val="yellow"/>
-        </w:rPr>
-      </w:pPr>
-      <w:r>
-        <w:rPr>
-          <w:highlight w:val="yellow"/>
-        </w:rPr>
-        <w:t>Beet</w:t>
-      </w:r>
-    </w:p>
-    <w:p>
-      <w:pPr>
-        <w:pStyle w:val="ListParagraph"/>
-        <w:numPr>
-          <w:ilvl w:val="1"/>
-          <w:numId w:val="1"/>
-        </w:numPr>
-      </w:pPr>
-      <w:r>
-        <w:t>Potato</w:t>
-      </w:r>
-    </w:p>
-    <w:p>
-      <w:pPr>
-        <w:pStyle w:val="ListParagraph"/>
-        <w:numPr>
-          <w:ilvl w:val="1"/>
-          <w:numId w:val="1"/>
-        </w:numPr>
-      </w:pPr>
-      <w:r>
-        <w:t>Sweet Corn</w:t>
-      </w:r>
-    </w:p>
-    <w:p>
-      <w:pPr>
-        <w:pStyle w:val="ListParagraph"/>
-        <w:numPr>
-          <w:ilvl w:val="1"/>
-          <w:numId w:val="1"/>
-        </w:numPr>
-      </w:pPr>
-      <w:r>
-        <w:t>Soybean</w:t>
-      </w:r>
-    </w:p>
-    <w:p>
-      <w:pPr>
-        <w:pStyle w:val="ListParagraph"/>
-        <w:numPr>
-          <w:ilvl w:val="0"/>
-          <w:numId w:val="1"/>
-        </w:numPr>
-      </w:pPr>
-      <w:r>
-        <w:t xml:space="preserve">Which of Angela’s cats does Dwight </w:t>
-      </w:r>
-      <w:r>
-        <w:t>mercy-kill</w:t>
-      </w:r>
-      <w:r>
-        <w:t xml:space="preserve"> in the freezer?</w:t>
-      </w:r>
-    </w:p>
-    <w:p>
-      <w:pPr>
-        <w:pStyle w:val="ListParagraph"/>
-        <w:numPr>
-          <w:ilvl w:val="1"/>
-          <w:numId w:val="1"/>
-        </w:numPr>
-      </w:pPr>
-      <w:r>
-        <w:t>Bandit</w:t>
-      </w:r>
-    </w:p>
-    <w:p>
-      <w:pPr>
-        <w:pStyle w:val="ListParagraph"/>
-        <w:numPr>
-          <w:ilvl w:val="1"/>
-          <w:numId w:val="1"/>
-        </w:numPr>
-      </w:pPr>
-      <w:r>
-        <w:t>Garbage</w:t>
-      </w:r>
-    </w:p>
-    <w:p>
-      <w:pPr>
-        <w:pStyle w:val="ListParagraph"/>
-        <w:numPr>
-          <w:ilvl w:val="1"/>
-          <w:numId w:val="1"/>
-        </w:numPr>
-        <w:rPr>
-          <w:highlight w:val="yellow"/>
-        </w:rPr>
-      </w:pPr>
-      <w:r>
-        <w:rPr>
-          <w:highlight w:val="yellow"/>
-        </w:rPr>
-        <w:t>Sprinkles</w:t>
-      </w:r>
-    </w:p>
-    <w:p>
-      <w:pPr>
-        <w:pStyle w:val="ListParagraph"/>
-        <w:numPr>
-          <w:ilvl w:val="1"/>
-          <w:numId w:val="1"/>
-        </w:numPr>
-      </w:pPr>
-      <w:r>
-        <w:t>Princess Lady</w:t>
-      </w:r>
-    </w:p>
-    <w:p>
-      <w:pPr>
-        <w:pStyle w:val="ListParagraph"/>
-        <w:numPr>
-          <w:ilvl w:val="0"/>
-          <w:numId w:val="1"/>
-        </w:numPr>
-      </w:pPr>
-      <w:r>
-        <w:t>What acapella group was Andy in during his time at Cornell?</w:t>
-      </w:r>
-    </w:p>
-    <w:p>
-      <w:pPr>
-        <w:pStyle w:val="ListParagraph"/>
-        <w:numPr>
-          <w:ilvl w:val="1"/>
-          <w:numId w:val="1"/>
-        </w:numPr>
-      </w:pPr>
-      <w:proofErr w:type="spellStart"/>
-      <w:r>
-        <w:t>CresenDudes</w:t>
-      </w:r>
-      <w:proofErr w:type="spellEnd"/>
-    </w:p>
-    <w:p>
-      <w:pPr>
-        <w:pStyle w:val="ListParagraph"/>
-        <w:numPr>
-          <w:ilvl w:val="1"/>
-          <w:numId w:val="1"/>
-        </w:numPr>
-        <w:rPr>
-          <w:highlight w:val="yellow"/>
-        </w:rPr>
-      </w:pPr>
-      <w:r>
-        <w:rPr>
-          <w:highlight w:val="yellow"/>
-        </w:rPr>
-        <w:t>Here Comes Treble</w:t>
-      </w:r>
-    </w:p>
-    <w:p>
-      <w:pPr>
-        <w:pStyle w:val="ListParagraph"/>
-        <w:numPr>
-          <w:ilvl w:val="1"/>
-          <w:numId w:val="1"/>
-        </w:numPr>
-      </w:pPr>
-      <w:r>
-        <w:t>Chord of the Rings</w:t>
-      </w:r>
-    </w:p>
-    <w:p>
-      <w:pPr>
-        <w:pStyle w:val="ListParagraph"/>
-        <w:numPr>
-          <w:ilvl w:val="1"/>
-          <w:numId w:val="1"/>
-        </w:numPr>
-      </w:pPr>
-      <w:r>
-        <w:t>Pitch Slapped</w:t>
-      </w:r>
-    </w:p>
-    <w:p>
-      <w:pPr>
-        <w:pStyle w:val="ListParagraph"/>
-        <w:numPr>
-          <w:ilvl w:val="0"/>
-          <w:numId w:val="1"/>
-        </w:numPr>
-      </w:pPr>
-      <w:r>
-        <w:t>Who does Michael hit with his car?</w:t>
-      </w:r>
-    </w:p>
-    <w:p>
-      <w:pPr>
-        <w:pStyle w:val="ListParagraph"/>
-        <w:numPr>
-          <w:ilvl w:val="1"/>
-          <w:numId w:val="1"/>
-        </w:numPr>
-      </w:pPr>
-      <w:r>
-        <w:t>Phyllis</w:t>
-      </w:r>
-    </w:p>
-    <w:p>
-      <w:pPr>
-        <w:pStyle w:val="ListParagraph"/>
-        <w:numPr>
-          <w:ilvl w:val="1"/>
-          <w:numId w:val="1"/>
-        </w:numPr>
-      </w:pPr>
-      <w:r>
-        <w:t>Stanley</w:t>
-      </w:r>
-    </w:p>
-    <w:p>
-      <w:pPr>
-        <w:pStyle w:val="ListParagraph"/>
-        <w:numPr>
-          <w:ilvl w:val="1"/>
-          <w:numId w:val="1"/>
-        </w:numPr>
-      </w:pPr>
-      <w:r>
-        <w:t>Pepperoni Tony</w:t>
-      </w:r>
-    </w:p>
-    <w:p>
-      <w:pPr>
-        <w:pStyle w:val="ListParagraph"/>
-        <w:numPr>
-          <w:ilvl w:val="1"/>
-          <w:numId w:val="1"/>
-        </w:numPr>
-        <w:rPr>
-          <w:highlight w:val="yellow"/>
-        </w:rPr>
-      </w:pPr>
-      <w:r>
-        <w:rPr>
-          <w:highlight w:val="yellow"/>
-        </w:rPr>
-        <w:t>Meredith</w:t>
-      </w:r>
-    </w:p>
-    <w:p>
-      <w:pPr>
-        <w:pStyle w:val="ListParagraph"/>
-        <w:numPr>
-          <w:ilvl w:val="0"/>
-          <w:numId w:val="1"/>
-        </w:numPr>
-      </w:pPr>
-      <w:r>
-        <w:t>At a dinner party, Michael describes the wine as having:</w:t>
-      </w:r>
-    </w:p>
-    <w:p>
-      <w:pPr>
-        <w:pStyle w:val="ListParagraph"/>
-        <w:numPr>
-          <w:ilvl w:val="1"/>
-          <w:numId w:val="1"/>
-        </w:numPr>
-      </w:pPr>
-      <w:r>
-        <w:t>a hint of Sunny-D</w:t>
-      </w:r>
-    </w:p>
-    <w:p>
-      <w:pPr>
-        <w:pStyle w:val="ListParagraph"/>
-        <w:numPr>
-          <w:ilvl w:val="1"/>
-          <w:numId w:val="1"/>
-        </w:numPr>
-        <w:rPr>
-          <w:highlight w:val="yellow"/>
-        </w:rPr>
-      </w:pPr>
-      <w:r>
-        <w:rPr>
-          <w:highlight w:val="yellow"/>
-        </w:rPr>
-        <w:t>a</w:t>
-      </w:r>
-      <w:r>
-        <w:rPr>
-          <w:highlight w:val="yellow"/>
-        </w:rPr>
-        <w:t>n oaky afterbirth</w:t>
-      </w:r>
-    </w:p>
-    <w:p>
-      <w:pPr>
-        <w:pStyle w:val="ListParagraph"/>
-        <w:numPr>
-          <w:ilvl w:val="1"/>
-          <w:numId w:val="1"/>
-        </w:numPr>
-      </w:pPr>
-      <w:r>
-        <w:t>stewed prune origins</w:t>
-      </w:r>
-    </w:p>
-    <w:p>
-      <w:pPr>
-        <w:pStyle w:val="ListParagraph"/>
-        <w:numPr>
-          <w:ilvl w:val="1"/>
-          <w:numId w:val="1"/>
-        </w:numPr>
-      </w:pPr>
-      <w:r>
-        <w:t>one too many coolers</w:t>
-      </w:r>
-    </w:p>
-    <w:p>
-      <w:pPr>
-        <w:pStyle w:val="ListParagraph"/>
-        <w:numPr>
-          <w:ilvl w:val="0"/>
-          <w:numId w:val="1"/>
-        </w:numPr>
-      </w:pPr>
-      <w:r>
-        <w:t>Why does Kevin get fired?</w:t>
-      </w:r>
-    </w:p>
-    <w:p>
-      <w:pPr>
-        <w:pStyle w:val="ListParagraph"/>
-        <w:numPr>
-          <w:ilvl w:val="1"/>
-          <w:numId w:val="1"/>
-        </w:numPr>
-      </w:pPr>
-      <w:r>
-        <w:t>Making jokes that were offensive to the mentally disabled</w:t>
-      </w:r>
-    </w:p>
-    <w:p>
-      <w:pPr>
-        <w:pStyle w:val="ListParagraph"/>
-        <w:numPr>
-          <w:ilvl w:val="1"/>
-          <w:numId w:val="1"/>
-        </w:numPr>
-      </w:pPr>
-      <w:r>
-        <w:t>Missing too many days of work</w:t>
-      </w:r>
-    </w:p>
-    <w:p>
-      <w:pPr>
-        <w:pStyle w:val="ListParagraph"/>
-        <w:numPr>
-          <w:ilvl w:val="1"/>
-          <w:numId w:val="1"/>
-        </w:numPr>
-        <w:rPr>
-          <w:highlight w:val="yellow"/>
-        </w:rPr>
-      </w:pPr>
-      <w:r>
-        <w:rPr>
-          <w:highlight w:val="yellow"/>
-        </w:rPr>
-        <w:t>Making up fake numbers to balance the books</w:t>
-      </w:r>
-    </w:p>
-    <w:p>
-      <w:pPr>
-        <w:pStyle w:val="ListParagraph"/>
-        <w:numPr>
-          <w:ilvl w:val="1"/>
-          <w:numId w:val="1"/>
-        </w:numPr>
-      </w:pPr>
-      <w:r>
-        <w:t>Sexual harassment</w:t>
-      </w:r>
-    </w:p>
-    <w:p>
-      <w:pPr>
-        <w:pStyle w:val="ListParagraph"/>
-        <w:numPr>
-          <w:ilvl w:val="0"/>
-          <w:numId w:val="1"/>
-        </w:numPr>
-      </w:pPr>
-      <w:r>
-        <w:t>Who was Jan’s young assistant?</w:t>
-      </w:r>
-    </w:p>
-    <w:p>
-      <w:pPr>
-        <w:pStyle w:val="ListParagraph"/>
-        <w:numPr>
-          <w:ilvl w:val="1"/>
-          <w:numId w:val="1"/>
-        </w:numPr>
-      </w:pPr>
-      <w:r>
-        <w:t>Carter</w:t>
-      </w:r>
-    </w:p>
-    <w:p>
-      <w:pPr>
-        <w:pStyle w:val="ListParagraph"/>
-        <w:numPr>
-          <w:ilvl w:val="1"/>
-          <w:numId w:val="1"/>
-        </w:numPr>
-        <w:rPr>
-          <w:highlight w:val="yellow"/>
-        </w:rPr>
-      </w:pPr>
-      <w:r>
-        <w:rPr>
-          <w:highlight w:val="yellow"/>
-        </w:rPr>
-        <w:t>Hunter</w:t>
-      </w:r>
-    </w:p>
-    <w:p>
-      <w:pPr>
-        <w:pStyle w:val="ListParagraph"/>
-        <w:numPr>
-          <w:ilvl w:val="1"/>
-          <w:numId w:val="1"/>
-        </w:numPr>
-      </w:pPr>
-      <w:r>
-        <w:t>Colton</w:t>
-      </w:r>
-    </w:p>
-    <w:p>
-      <w:pPr>
-        <w:pStyle w:val="ListParagraph"/>
-        <w:numPr>
-          <w:ilvl w:val="1"/>
-          <w:numId w:val="1"/>
-        </w:numPr>
-      </w:pPr>
-      <w:r>
-        <w:t>Tanner</w:t>
-      </w:r>
-    </w:p>
-    <w:p>
-      <w:pPr>
-        <w:pStyle w:val="ListParagraph"/>
-        <w:numPr>
-          <w:ilvl w:val="0"/>
-          <w:numId w:val="1"/>
-        </w:numPr>
-      </w:pPr>
-      <w:r>
-        <w:t xml:space="preserve">What company buys </w:t>
-      </w:r>
-      <w:proofErr w:type="spellStart"/>
-      <w:r>
-        <w:t>Dunder</w:t>
-      </w:r>
-      <w:proofErr w:type="spellEnd"/>
-      <w:r>
-        <w:t xml:space="preserve"> Mifflin</w:t>
-      </w:r>
-      <w:r>
-        <w:t xml:space="preserve"> when bankruptcy was imminent?</w:t>
+        <w:t xml:space="preserve"> imminent?</w:t>
       </w:r>
     </w:p>
     <w:p>
@@ -944,6 +947,7 @@
     <w:lsdException w:name="HTML Sample" w:semiHidden="1" w:unhideWhenUsed="1"/>
     <w:lsdException w:name="HTML Typewriter" w:semiHidden="1" w:unhideWhenUsed="1"/>
     <w:lsdException w:name="HTML Variable" w:semiHidden="1" w:unhideWhenUsed="1"/>
+    <w:lsdException w:name="Normal Table" w:semiHidden="1" w:unhideWhenUsed="1"/>
     <w:lsdException w:name="annotation subject" w:semiHidden="1" w:unhideWhenUsed="1"/>
     <w:lsdException w:name="No List" w:semiHidden="1" w:unhideWhenUsed="1"/>
     <w:lsdException w:name="Outline List 1" w:semiHidden="1" w:unhideWhenUsed="1"/>
@@ -990,8 +994,10 @@
     <w:lsdException w:name="Table Subtle 2" w:semiHidden="1" w:unhideWhenUsed="1"/>
     <w:lsdException w:name="Table Web 1" w:semiHidden="1" w:unhideWhenUsed="1"/>
     <w:lsdException w:name="Table Web 2" w:semiHidden="1" w:unhideWhenUsed="1"/>
+    <w:lsdException w:name="Table Web 3" w:semiHidden="1" w:unhideWhenUsed="1"/>
     <w:lsdException w:name="Balloon Text" w:semiHidden="1" w:unhideWhenUsed="1"/>
     <w:lsdException w:name="Table Grid" w:uiPriority="39"/>
+    <w:lsdException w:name="Table Theme" w:semiHidden="1" w:unhideWhenUsed="1"/>
     <w:lsdException w:name="Placeholder Text" w:semiHidden="1"/>
     <w:lsdException w:name="No Spacing" w:uiPriority="1" w:qFormat="1"/>
     <w:lsdException w:name="Light Shading" w:uiPriority="60"/>

</xml_diff>